<commit_message>
Edited manual creation of textile and correct interference
</commit_message>
<xml_diff>
--- a/PurdueTexGen workshop 2019.docx
+++ b/PurdueTexGen workshop 2019.docx
@@ -2205,12 +2205,27 @@
           <w:szCs w:val="28"/>
         </w:rPr>
       </w:pPr>
-      <w:r>
-        <w:rPr>
-          <w:sz w:val="28"/>
-          <w:szCs w:val="28"/>
-        </w:rPr>
-        <w:t>Refine (record) – same as 3DOrthogonal example in scripting guide</w:t>
+      <w:commentRangeStart w:id="0"/>
+      <w:r>
+        <w:rPr>
+          <w:sz w:val="28"/>
+          <w:szCs w:val="28"/>
+        </w:rPr>
+        <w:t xml:space="preserve">Refine (record) </w:t>
+      </w:r>
+      <w:commentRangeEnd w:id="0"/>
+      <w:r>
+        <w:rPr>
+          <w:rStyle w:val="CommentReference"/>
+        </w:rPr>
+        <w:commentReference w:id="0"/>
+      </w:r>
+      <w:r>
+        <w:rPr>
+          <w:sz w:val="28"/>
+          <w:szCs w:val="28"/>
+        </w:rPr>
+        <w:t>– same as 3DOrthogonal example in scripting guide</w:t>
       </w:r>
     </w:p>
     <w:p>
@@ -2673,8 +2688,6 @@
         </w:rPr>
         <w:t>to 1.4.</w:t>
       </w:r>
-      <w:bookmarkStart w:id="0" w:name="_GoBack"/>
-      <w:bookmarkEnd w:id="0"/>
     </w:p>
     <w:p>
       <w:pPr>
@@ -2845,7 +2858,14 @@
           <w:sz w:val="28"/>
           <w:szCs w:val="28"/>
         </w:rPr>
-        <w:t>Tg3 format = Slide 77</w:t>
+        <w:t>Tg3 format = Slide 7</w:t>
+      </w:r>
+      <w:r>
+        <w:rPr>
+          <w:sz w:val="28"/>
+          <w:szCs w:val="28"/>
+        </w:rPr>
+        <w:t>9</w:t>
       </w:r>
     </w:p>
     <w:p>
@@ -2977,7 +2997,14 @@
           <w:sz w:val="28"/>
           <w:szCs w:val="28"/>
         </w:rPr>
-        <w:t>Save screenshot – Slide 78</w:t>
+        <w:t xml:space="preserve">Save screenshot – Slide </w:t>
+      </w:r>
+      <w:r>
+        <w:rPr>
+          <w:sz w:val="28"/>
+          <w:szCs w:val="28"/>
+        </w:rPr>
+        <w:t>80</w:t>
       </w:r>
     </w:p>
     <w:p>
@@ -3027,7 +3054,14 @@
           <w:sz w:val="28"/>
           <w:szCs w:val="28"/>
         </w:rPr>
-        <w:t>Properties – Slide 79</w:t>
+        <w:t xml:space="preserve">Properties – Slide </w:t>
+      </w:r>
+      <w:r>
+        <w:rPr>
+          <w:sz w:val="28"/>
+          <w:szCs w:val="28"/>
+        </w:rPr>
+        <w:t>81</w:t>
       </w:r>
     </w:p>
     <w:p>
@@ -3189,21 +3223,29 @@
           <w:sz w:val="28"/>
           <w:szCs w:val="28"/>
         </w:rPr>
-        <w:t xml:space="preserve">Slides for Export options – </w:t>
-      </w:r>
-      <w:r>
-        <w:rPr>
-          <w:sz w:val="28"/>
-          <w:szCs w:val="28"/>
-        </w:rPr>
-        <w:t>80</w:t>
-      </w:r>
-      <w:r>
-        <w:rPr>
-          <w:sz w:val="28"/>
-          <w:szCs w:val="28"/>
-        </w:rPr>
-        <w:t>-84</w:t>
+        <w:t xml:space="preserve">Slides for Export options </w:t>
+      </w:r>
+      <w:commentRangeStart w:id="1"/>
+      <w:r>
+        <w:rPr>
+          <w:sz w:val="28"/>
+          <w:szCs w:val="28"/>
+        </w:rPr>
+        <w:t xml:space="preserve">– </w:t>
+      </w:r>
+      <w:r>
+        <w:rPr>
+          <w:sz w:val="28"/>
+          <w:szCs w:val="28"/>
+        </w:rPr>
+        <w:t>82-86</w:t>
+      </w:r>
+      <w:commentRangeEnd w:id="1"/>
+      <w:r>
+        <w:rPr>
+          <w:rStyle w:val="CommentReference"/>
+        </w:rPr>
+        <w:commentReference w:id="1"/>
       </w:r>
     </w:p>
     <w:p>
@@ -3650,6 +3692,25 @@
           <w:szCs w:val="28"/>
         </w:rPr>
       </w:pPr>
+      <w:r>
+        <w:rPr>
+          <w:sz w:val="28"/>
+          <w:szCs w:val="28"/>
+        </w:rPr>
+        <w:t>Save textile</w:t>
+      </w:r>
+    </w:p>
+    <w:p>
+      <w:pPr>
+        <w:pStyle w:val="ListParagraph"/>
+        <w:ind w:left="1440"/>
+        <w:rPr>
+          <w:sz w:val="28"/>
+          <w:szCs w:val="28"/>
+        </w:rPr>
+      </w:pPr>
+      <w:bookmarkStart w:id="2" w:name="_GoBack"/>
+      <w:bookmarkEnd w:id="2"/>
     </w:p>
     <w:p>
       <w:pPr>
@@ -3764,6 +3825,26 @@
           <w:sz w:val="28"/>
           <w:szCs w:val="28"/>
         </w:rPr>
+        <w:t>Refresh view</w:t>
+      </w:r>
+    </w:p>
+    <w:p>
+      <w:pPr>
+        <w:pStyle w:val="ListParagraph"/>
+        <w:numPr>
+          <w:ilvl w:val="1"/>
+          <w:numId w:val="1"/>
+        </w:numPr>
+        <w:rPr>
+          <w:sz w:val="28"/>
+          <w:szCs w:val="28"/>
+        </w:rPr>
+      </w:pPr>
+      <w:r>
+        <w:rPr>
+          <w:sz w:val="28"/>
+          <w:szCs w:val="28"/>
+        </w:rPr>
         <w:t>Show interference depth</w:t>
       </w:r>
     </w:p>
@@ -3844,7 +3925,47 @@
           <w:sz w:val="28"/>
           <w:szCs w:val="28"/>
         </w:rPr>
+        <w:t>Refresh view</w:t>
+      </w:r>
+    </w:p>
+    <w:p>
+      <w:pPr>
+        <w:pStyle w:val="ListParagraph"/>
+        <w:numPr>
+          <w:ilvl w:val="1"/>
+          <w:numId w:val="1"/>
+        </w:numPr>
+        <w:rPr>
+          <w:sz w:val="28"/>
+          <w:szCs w:val="28"/>
+        </w:rPr>
+      </w:pPr>
+      <w:r>
+        <w:rPr>
+          <w:sz w:val="28"/>
+          <w:szCs w:val="28"/>
+        </w:rPr>
         <w:t>Show interference depth</w:t>
+      </w:r>
+    </w:p>
+    <w:p>
+      <w:pPr>
+        <w:pStyle w:val="ListParagraph"/>
+        <w:numPr>
+          <w:ilvl w:val="1"/>
+          <w:numId w:val="1"/>
+        </w:numPr>
+        <w:rPr>
+          <w:sz w:val="28"/>
+          <w:szCs w:val="28"/>
+        </w:rPr>
+      </w:pPr>
+      <w:r>
+        <w:rPr>
+          <w:sz w:val="28"/>
+          <w:szCs w:val="28"/>
+        </w:rPr>
+        <w:t>Final model in CorrectInterferenceYarn1.tg3</w:t>
       </w:r>
     </w:p>
     <w:p>
@@ -4122,7 +4243,7 @@
         </w:rPr>
         <w:t xml:space="preserve">Scripting guide </w:t>
       </w:r>
-      <w:hyperlink r:id="rId5" w:history="1">
+      <w:hyperlink r:id="rId7" w:history="1">
         <w:r>
           <w:rPr>
             <w:rStyle w:val="Hyperlink"/>
@@ -4387,6 +4508,55 @@
     </w:sectPr>
   </w:body>
 </w:document>
+</file>
+
+<file path=word/comments.xml><?xml version="1.0" encoding="utf-8"?>
+<w:comments xmlns:wpc="http://schemas.microsoft.com/office/word/2010/wordprocessingCanvas" xmlns:cx="http://schemas.microsoft.com/office/drawing/2014/chartex" xmlns:cx1="http://schemas.microsoft.com/office/drawing/2015/9/8/chartex" xmlns:mc="http://schemas.openxmlformats.org/markup-compatibility/2006" xmlns:o="urn:schemas-microsoft-com:office:office" xmlns:r="http://schemas.openxmlformats.org/officeDocument/2006/relationships" xmlns:m="http://schemas.openxmlformats.org/officeDocument/2006/math" xmlns:v="urn:schemas-microsoft-com:vml" xmlns:wp14="http://schemas.microsoft.com/office/word/2010/wordprocessingDrawing" xmlns:wp="http://schemas.openxmlformats.org/drawingml/2006/wordprocessingDrawing" xmlns:w10="urn:schemas-microsoft-com:office:word" xmlns:w="http://schemas.openxmlformats.org/wordprocessingml/2006/main" xmlns:w14="http://schemas.microsoft.com/office/word/2010/wordml" xmlns:w15="http://schemas.microsoft.com/office/word/2012/wordml" xmlns:w16se="http://schemas.microsoft.com/office/word/2015/wordml/symex" xmlns:wpg="http://schemas.microsoft.com/office/word/2010/wordprocessingGroup" xmlns:wpi="http://schemas.microsoft.com/office/word/2010/wordprocessingInk" xmlns:wne="http://schemas.microsoft.com/office/word/2006/wordml" xmlns:wps="http://schemas.microsoft.com/office/word/2010/wordprocessingShape" mc:Ignorable="w14 w15 w16se wp14">
+  <w:comment w:id="0" w:author="Louise Brown" w:date="2019-10-22T11:41:00Z" w:initials="LB">
+    <w:p>
+      <w:pPr>
+        <w:pStyle w:val="CommentText"/>
+      </w:pPr>
+      <w:r>
+        <w:rPr>
+          <w:rStyle w:val="CommentReference"/>
+        </w:rPr>
+        <w:annotationRef/>
+      </w:r>
+      <w:r>
+        <w:t>Same as example!</w:t>
+      </w:r>
+    </w:p>
+  </w:comment>
+  <w:comment w:id="1" w:author="Louise Brown" w:date="2019-10-22T11:46:00Z" w:initials="LB">
+    <w:p>
+      <w:pPr>
+        <w:pStyle w:val="CommentText"/>
+      </w:pPr>
+      <w:r>
+        <w:rPr>
+          <w:rStyle w:val="CommentReference"/>
+        </w:rPr>
+        <w:annotationRef/>
+      </w:r>
+      <w:r>
+        <w:t>Update surface mesh slide</w:t>
+      </w:r>
+    </w:p>
+    <w:p>
+      <w:pPr>
+        <w:pStyle w:val="CommentText"/>
+      </w:pPr>
+    </w:p>
+  </w:comment>
+</w:comments>
+</file>
+
+<file path=word/commentsExtended.xml><?xml version="1.0" encoding="utf-8"?>
+<w15:commentsEx xmlns:wpc="http://schemas.microsoft.com/office/word/2010/wordprocessingCanvas" xmlns:cx="http://schemas.microsoft.com/office/drawing/2014/chartex" xmlns:cx1="http://schemas.microsoft.com/office/drawing/2015/9/8/chartex" xmlns:mc="http://schemas.openxmlformats.org/markup-compatibility/2006" xmlns:o="urn:schemas-microsoft-com:office:office" xmlns:r="http://schemas.openxmlformats.org/officeDocument/2006/relationships" xmlns:m="http://schemas.openxmlformats.org/officeDocument/2006/math" xmlns:v="urn:schemas-microsoft-com:vml" xmlns:wp14="http://schemas.microsoft.com/office/word/2010/wordprocessingDrawing" xmlns:wp="http://schemas.openxmlformats.org/drawingml/2006/wordprocessingDrawing" xmlns:w10="urn:schemas-microsoft-com:office:word" xmlns:w="http://schemas.openxmlformats.org/wordprocessingml/2006/main" xmlns:w14="http://schemas.microsoft.com/office/word/2010/wordml" xmlns:w15="http://schemas.microsoft.com/office/word/2012/wordml" xmlns:w16se="http://schemas.microsoft.com/office/word/2015/wordml/symex" xmlns:wpg="http://schemas.microsoft.com/office/word/2010/wordprocessingGroup" xmlns:wpi="http://schemas.microsoft.com/office/word/2010/wordprocessingInk" xmlns:wne="http://schemas.microsoft.com/office/word/2006/wordml" xmlns:wps="http://schemas.microsoft.com/office/word/2010/wordprocessingShape" mc:Ignorable="w14 w15 w16se wp14">
+  <w15:commentEx w15:paraId="5C73261B" w15:done="0"/>
+  <w15:commentEx w15:paraId="662AF40F" w15:done="0"/>
+</w15:commentsEx>
 </file>
 
 <file path=word/numbering.xml><?xml version="1.0" encoding="utf-8"?>
@@ -4692,6 +4862,14 @@
     <w:abstractNumId w:val="2"/>
   </w:num>
 </w:numbering>
+</file>
+
+<file path=word/people.xml><?xml version="1.0" encoding="utf-8"?>
+<w15:people xmlns:wpc="http://schemas.microsoft.com/office/word/2010/wordprocessingCanvas" xmlns:cx="http://schemas.microsoft.com/office/drawing/2014/chartex" xmlns:cx1="http://schemas.microsoft.com/office/drawing/2015/9/8/chartex" xmlns:mc="http://schemas.openxmlformats.org/markup-compatibility/2006" xmlns:o="urn:schemas-microsoft-com:office:office" xmlns:r="http://schemas.openxmlformats.org/officeDocument/2006/relationships" xmlns:m="http://schemas.openxmlformats.org/officeDocument/2006/math" xmlns:v="urn:schemas-microsoft-com:vml" xmlns:wp14="http://schemas.microsoft.com/office/word/2010/wordprocessingDrawing" xmlns:wp="http://schemas.openxmlformats.org/drawingml/2006/wordprocessingDrawing" xmlns:w10="urn:schemas-microsoft-com:office:word" xmlns:w="http://schemas.openxmlformats.org/wordprocessingml/2006/main" xmlns:w14="http://schemas.microsoft.com/office/word/2010/wordml" xmlns:w15="http://schemas.microsoft.com/office/word/2012/wordml" xmlns:w16se="http://schemas.microsoft.com/office/word/2015/wordml/symex" xmlns:wpg="http://schemas.microsoft.com/office/word/2010/wordprocessingGroup" xmlns:wpi="http://schemas.microsoft.com/office/word/2010/wordprocessingInk" xmlns:wne="http://schemas.microsoft.com/office/word/2006/wordml" xmlns:wps="http://schemas.microsoft.com/office/word/2010/wordprocessingShape" mc:Ignorable="w14 w15 w16se wp14">
+  <w15:person w15:author="Louise Brown">
+    <w15:presenceInfo w15:providerId="AD" w15:userId="S-1-5-21-1664130791-3153540899-3044996548-212813"/>
+  </w15:person>
+</w15:people>
 </file>
 
 <file path=word/styles.xml><?xml version="1.0" encoding="utf-8"?>
@@ -5137,6 +5315,104 @@
       <w:u w:val="single"/>
     </w:rPr>
   </w:style>
+  <w:style w:type="character" w:styleId="CommentReference">
+    <w:name w:val="annotation reference"/>
+    <w:basedOn w:val="DefaultParagraphFont"/>
+    <w:uiPriority w:val="99"/>
+    <w:semiHidden/>
+    <w:unhideWhenUsed/>
+    <w:rsid w:val="001A5988"/>
+    <w:rPr>
+      <w:sz w:val="16"/>
+      <w:szCs w:val="16"/>
+    </w:rPr>
+  </w:style>
+  <w:style w:type="paragraph" w:styleId="CommentText">
+    <w:name w:val="annotation text"/>
+    <w:basedOn w:val="Normal"/>
+    <w:link w:val="CommentTextChar"/>
+    <w:uiPriority w:val="99"/>
+    <w:semiHidden/>
+    <w:unhideWhenUsed/>
+    <w:rsid w:val="001A5988"/>
+    <w:pPr>
+      <w:spacing w:line="240" w:lineRule="auto"/>
+    </w:pPr>
+    <w:rPr>
+      <w:sz w:val="20"/>
+      <w:szCs w:val="20"/>
+    </w:rPr>
+  </w:style>
+  <w:style w:type="character" w:customStyle="1" w:styleId="CommentTextChar">
+    <w:name w:val="Comment Text Char"/>
+    <w:basedOn w:val="DefaultParagraphFont"/>
+    <w:link w:val="CommentText"/>
+    <w:uiPriority w:val="99"/>
+    <w:semiHidden/>
+    <w:rsid w:val="001A5988"/>
+    <w:rPr>
+      <w:sz w:val="20"/>
+      <w:szCs w:val="20"/>
+    </w:rPr>
+  </w:style>
+  <w:style w:type="paragraph" w:styleId="CommentSubject">
+    <w:name w:val="annotation subject"/>
+    <w:basedOn w:val="CommentText"/>
+    <w:next w:val="CommentText"/>
+    <w:link w:val="CommentSubjectChar"/>
+    <w:uiPriority w:val="99"/>
+    <w:semiHidden/>
+    <w:unhideWhenUsed/>
+    <w:rsid w:val="001A5988"/>
+    <w:rPr>
+      <w:b/>
+      <w:bCs/>
+    </w:rPr>
+  </w:style>
+  <w:style w:type="character" w:customStyle="1" w:styleId="CommentSubjectChar">
+    <w:name w:val="Comment Subject Char"/>
+    <w:basedOn w:val="CommentTextChar"/>
+    <w:link w:val="CommentSubject"/>
+    <w:uiPriority w:val="99"/>
+    <w:semiHidden/>
+    <w:rsid w:val="001A5988"/>
+    <w:rPr>
+      <w:b/>
+      <w:bCs/>
+      <w:sz w:val="20"/>
+      <w:szCs w:val="20"/>
+    </w:rPr>
+  </w:style>
+  <w:style w:type="paragraph" w:styleId="BalloonText">
+    <w:name w:val="Balloon Text"/>
+    <w:basedOn w:val="Normal"/>
+    <w:link w:val="BalloonTextChar"/>
+    <w:uiPriority w:val="99"/>
+    <w:semiHidden/>
+    <w:unhideWhenUsed/>
+    <w:rsid w:val="001A5988"/>
+    <w:pPr>
+      <w:spacing w:after="0" w:line="240" w:lineRule="auto"/>
+    </w:pPr>
+    <w:rPr>
+      <w:rFonts w:ascii="Segoe UI" w:hAnsi="Segoe UI" w:cs="Segoe UI"/>
+      <w:sz w:val="18"/>
+      <w:szCs w:val="18"/>
+    </w:rPr>
+  </w:style>
+  <w:style w:type="character" w:customStyle="1" w:styleId="BalloonTextChar">
+    <w:name w:val="Balloon Text Char"/>
+    <w:basedOn w:val="DefaultParagraphFont"/>
+    <w:link w:val="BalloonText"/>
+    <w:uiPriority w:val="99"/>
+    <w:semiHidden/>
+    <w:rsid w:val="001A5988"/>
+    <w:rPr>
+      <w:rFonts w:ascii="Segoe UI" w:hAnsi="Segoe UI" w:cs="Segoe UI"/>
+      <w:sz w:val="18"/>
+      <w:szCs w:val="18"/>
+    </w:rPr>
+  </w:style>
 </w:styles>
 </file>
 

</xml_diff>